<commit_message>
Improved Report,Listing of Categorys. Added Logic to Remove Category and Questions. Improved exception handling
</commit_message>
<xml_diff>
--- a/risk_Matrix/src/main/resources/template/template.docx
+++ b/risk_Matrix/src/main/resources/template/template.docx
@@ -1605,10 +1605,6 @@
     <w:pPr>
       <w:pStyle w:val="Cabealho"/>
       <w:spacing w:before="40"/>
-      <w:rPr>
-        <w:color w:val="4B4BDC"/>
-        <w:szCs w:val="28"/>
-      </w:rPr>
     </w:pPr>
     <w:r>
       <w:rPr>
@@ -1768,19 +1764,9 @@
         <w:color w:val="4B4BDC"/>
         <w:szCs w:val="28"/>
       </w:rPr>
-      <w:t xml:space="preserve">Manual de Recomendações para Obtenção do Selo de Certificação de Maturidade Digital em </w:t>
+      <w:t>Relatório de Resposta à Matriz de Risco</w:t>
     </w:r>
-    <w:proofErr w:type="spellStart"/>
-    <w:r>
-      <w:rPr>
-        <w:color w:val="4B4BDC"/>
-        <w:szCs w:val="28"/>
-      </w:rPr>
-      <w:t>Cibersegurança</w:t>
-    </w:r>
-    <w:proofErr w:type="spellEnd"/>
   </w:p>
-  <w:p/>
 </w:hdr>
 </file>
 
@@ -4405,25 +4391,6 @@
 </file>
 
 <file path=customXml/item1.xml><?xml version="1.0" encoding="utf-8"?>
-<?mso-contentType ?>
-<FormTemplates xmlns="http://schemas.microsoft.com/sharepoint/v3/contenttype/forms">
-  <Display>DocumentLibraryForm</Display>
-  <Edit>DocumentLibraryForm</Edit>
-  <New>DocumentLibraryForm</New>
-</FormTemplates>
-</file>
-
-<file path=customXml/item2.xml><?xml version="1.0" encoding="utf-8"?>
-<b:Sources xmlns:b="http://schemas.openxmlformats.org/officeDocument/2006/bibliography" xmlns="http://schemas.openxmlformats.org/officeDocument/2006/bibliography" SelectedStyle="\APASixthEditionOfficeOnline.xsl" StyleName="APA" Version="6"/>
-</file>
-
-<file path=customXml/item3.xml><?xml version="1.0" encoding="utf-8"?>
-<p:properties xmlns:p="http://schemas.microsoft.com/office/2006/metadata/properties" xmlns:xsi="http://www.w3.org/2001/XMLSchema-instance" xmlns:pc="http://schemas.microsoft.com/office/infopath/2007/PartnerControls">
-  <documentManagement/>
-</p:properties>
-</file>
-
-<file path=customXml/item4.xml><?xml version="1.0" encoding="utf-8"?>
 <ct:contentTypeSchema xmlns:ct="http://schemas.microsoft.com/office/2006/metadata/contentType" xmlns:ma="http://schemas.microsoft.com/office/2006/metadata/properties/metaAttributes" ct:_="" ma:_="" ma:contentTypeName="Documento" ma:contentTypeID="0x0101009AC6B36197B5DA4D97A9CC0307BD8F5F" ma:contentTypeVersion="4" ma:contentTypeDescription="Criar um novo documento." ma:contentTypeScope="" ma:versionID="de7104074cc7fece66a1a972ed327478">
   <xsd:schema xmlns:xsd="http://www.w3.org/2001/XMLSchema" xmlns:xs="http://www.w3.org/2001/XMLSchema" xmlns:p="http://schemas.microsoft.com/office/2006/metadata/properties" xmlns:ns2="f27de2c2-d4fe-4b27-9d60-7c17f783eab8" targetNamespace="http://schemas.microsoft.com/office/2006/metadata/properties" ma:root="true" ma:fieldsID="81a8802ea91c632e9c1d5ccf88c410c9" ns2:_="">
     <xsd:import namespace="f27de2c2-d4fe-4b27-9d60-7c17f783eab8"/>
@@ -4567,32 +4534,26 @@
 </ct:contentTypeSchema>
 </file>
 
-<file path=customXml/itemProps1.xml><?xml version="1.0" encoding="utf-8"?>
-<ds:datastoreItem xmlns:ds="http://schemas.openxmlformats.org/officeDocument/2006/customXml" ds:itemID="{00CD2778-C7D7-4676-A930-A05FCA0178DF}">
-  <ds:schemaRefs>
-    <ds:schemaRef ds:uri="http://schemas.microsoft.com/sharepoint/v3/contenttype/forms"/>
-  </ds:schemaRefs>
-</ds:datastoreItem>
+<file path=customXml/item2.xml><?xml version="1.0" encoding="utf-8"?>
+<p:properties xmlns:p="http://schemas.microsoft.com/office/2006/metadata/properties" xmlns:xsi="http://www.w3.org/2001/XMLSchema-instance" xmlns:pc="http://schemas.microsoft.com/office/infopath/2007/PartnerControls">
+  <documentManagement/>
+</p:properties>
 </file>
 
-<file path=customXml/itemProps2.xml><?xml version="1.0" encoding="utf-8"?>
-<ds:datastoreItem xmlns:ds="http://schemas.openxmlformats.org/officeDocument/2006/customXml" ds:itemID="{4C4D277C-5B71-4FC3-A196-0075DEE61099}">
-  <ds:schemaRefs>
-    <ds:schemaRef ds:uri="http://schemas.openxmlformats.org/officeDocument/2006/bibliography"/>
-  </ds:schemaRefs>
-</ds:datastoreItem>
+<file path=customXml/item3.xml><?xml version="1.0" encoding="utf-8"?>
+<b:Sources xmlns:b="http://schemas.openxmlformats.org/officeDocument/2006/bibliography" xmlns="http://schemas.openxmlformats.org/officeDocument/2006/bibliography" SelectedStyle="\APASixthEditionOfficeOnline.xsl" StyleName="APA" Version="6"/>
 </file>
 
-<file path=customXml/itemProps3.xml><?xml version="1.0" encoding="utf-8"?>
-<ds:datastoreItem xmlns:ds="http://schemas.openxmlformats.org/officeDocument/2006/customXml" ds:itemID="{3E9ED84C-4A96-4B42-8C6F-2E2A6036F5AB}">
-  <ds:schemaRefs>
-    <ds:schemaRef ds:uri="http://schemas.microsoft.com/office/2006/metadata/properties"/>
-    <ds:schemaRef ds:uri="http://schemas.microsoft.com/office/infopath/2007/PartnerControls"/>
-  </ds:schemaRefs>
-</ds:datastoreItem>
+<file path=customXml/item4.xml><?xml version="1.0" encoding="utf-8"?>
+<?mso-contentType ?>
+<FormTemplates xmlns="http://schemas.microsoft.com/sharepoint/v3/contenttype/forms">
+  <Display>DocumentLibraryForm</Display>
+  <Edit>DocumentLibraryForm</Edit>
+  <New>DocumentLibraryForm</New>
+</FormTemplates>
 </file>
 
-<file path=customXml/itemProps4.xml><?xml version="1.0" encoding="utf-8"?>
+<file path=customXml/itemProps1.xml><?xml version="1.0" encoding="utf-8"?>
 <ds:datastoreItem xmlns:ds="http://schemas.openxmlformats.org/officeDocument/2006/customXml" ds:itemID="{CF248AEA-CA44-4F8C-A287-CA2D6846D10F}">
   <ds:schemaRefs>
     <ds:schemaRef ds:uri="http://schemas.microsoft.com/office/2006/metadata/contentType"/>
@@ -4610,6 +4571,31 @@
 </ds:datastoreItem>
 </file>
 
+<file path=customXml/itemProps2.xml><?xml version="1.0" encoding="utf-8"?>
+<ds:datastoreItem xmlns:ds="http://schemas.openxmlformats.org/officeDocument/2006/customXml" ds:itemID="{3E9ED84C-4A96-4B42-8C6F-2E2A6036F5AB}">
+  <ds:schemaRefs>
+    <ds:schemaRef ds:uri="http://schemas.microsoft.com/office/2006/metadata/properties"/>
+    <ds:schemaRef ds:uri="http://schemas.microsoft.com/office/infopath/2007/PartnerControls"/>
+  </ds:schemaRefs>
+</ds:datastoreItem>
+</file>
+
+<file path=customXml/itemProps3.xml><?xml version="1.0" encoding="utf-8"?>
+<ds:datastoreItem xmlns:ds="http://schemas.openxmlformats.org/officeDocument/2006/customXml" ds:itemID="{4C4D277C-5B71-4FC3-A196-0075DEE61099}">
+  <ds:schemaRefs>
+    <ds:schemaRef ds:uri="http://schemas.openxmlformats.org/officeDocument/2006/bibliography"/>
+  </ds:schemaRefs>
+</ds:datastoreItem>
+</file>
+
+<file path=customXml/itemProps4.xml><?xml version="1.0" encoding="utf-8"?>
+<ds:datastoreItem xmlns:ds="http://schemas.openxmlformats.org/officeDocument/2006/customXml" ds:itemID="{00CD2778-C7D7-4676-A930-A05FCA0178DF}">
+  <ds:schemaRefs>
+    <ds:schemaRef ds:uri="http://schemas.microsoft.com/sharepoint/v3/contenttype/forms"/>
+  </ds:schemaRefs>
+</ds:datastoreItem>
+</file>
+
 <file path=docMetadata/LabelInfo.xml><?xml version="1.0" encoding="utf-8"?>
 <clbl:labelList xmlns:clbl="http://schemas.microsoft.com/office/2020/mipLabelMetadata">
   <clbl:label id="{536b85ad-a448-4186-a9af-e3ccad3302c5}" enabled="0" method="" siteId="{536b85ad-a448-4186-a9af-e3ccad3302c5}" removed="1"/>

</xml_diff>